<commit_message>
Change: From 'Admin' to 'Overseer'
Co-authored-by:  Christian Mascolo <82643359+ChristianMascolo@users.noreply.github.com>
Co-authored-by:  Jessica Zampetti <101512185+JessicaZampetti@users.noreply.github.com>
Co-authored-by:  Anna Linda Brenga <81172524+annalindab@users.noreply.github.com>
</commit_message>
<xml_diff>
--- a/ProblemStatement_Poorify.docx
+++ b/ProblemStatement_Poorify.docx
@@ -1549,8 +1549,6 @@
           <w:sz w:val="32"/>
         </w:rPr>
       </w:pPr>
-      <w:bookmarkStart w:id="0" w:name="_GoBack"/>
-      <w:bookmarkEnd w:id="0"/>
     </w:p>
     <w:p>
       <w:pPr>
@@ -1590,11 +1588,11 @@
           <w:u w:color="000000"/>
         </w:rPr>
       </w:pPr>
-      <w:bookmarkStart w:id="1" w:name="_1._SITUAZIONE_ATTUALE"/>
-      <w:bookmarkStart w:id="2" w:name="_Toc117104233"/>
-      <w:bookmarkStart w:id="3" w:name="_Toc117104403"/>
-      <w:bookmarkStart w:id="4" w:name="_Toc117624805"/>
-      <w:bookmarkEnd w:id="1"/>
+      <w:bookmarkStart w:id="0" w:name="_1._SITUAZIONE_ATTUALE"/>
+      <w:bookmarkStart w:id="1" w:name="_Toc117104233"/>
+      <w:bookmarkStart w:id="2" w:name="_Toc117104403"/>
+      <w:bookmarkStart w:id="3" w:name="_Toc117624805"/>
+      <w:bookmarkEnd w:id="0"/>
       <w:r>
         <w:rPr>
           <w:rFonts w:ascii="Arial" w:hAnsi="Arial"/>
@@ -1616,56 +1614,56 @@
         </w:rPr>
         <w:t>PROBLEMA</w:t>
       </w:r>
+      <w:bookmarkEnd w:id="1"/>
       <w:bookmarkEnd w:id="2"/>
       <w:bookmarkEnd w:id="3"/>
+    </w:p>
+    <w:p>
+      <w:pPr>
+        <w:rPr>
+          <w:sz w:val="28"/>
+          <w:szCs w:val="28"/>
+        </w:rPr>
+      </w:pPr>
+      <w:r>
+        <w:rPr>
+          <w:sz w:val="28"/>
+          <w:szCs w:val="28"/>
+        </w:rPr>
+        <w:t>Lo streaming musicale on demand è l’ultimo di una lunga serie di modelli di business che è riuscito a imporsi nel settore multimediale, rendendo di fatto obsoleti i servizi che consentono l’acquisto digitale dei brani.</w:t>
+      </w:r>
+    </w:p>
+    <w:p>
+      <w:pPr>
+        <w:rPr>
+          <w:sz w:val="28"/>
+          <w:szCs w:val="28"/>
+        </w:rPr>
+      </w:pPr>
+      <w:r>
+        <w:rPr>
+          <w:sz w:val="28"/>
+          <w:szCs w:val="28"/>
+        </w:rPr>
+        <w:t>Questa rivoluzione ha garantito a un largo bacino di utenza un accesso virtualmente illimitato a milioni di brani a prezzi irrisori o gratuitamente. Gli utenti possono passare da una traccia all’altra con un click, portare la loro musica preferita ovunque e ascoltarla in assoluta comodità tramite il loro smartphone o da pc, senza bisogno di ulteriori dispositivi dedicati.</w:t>
+      </w:r>
+    </w:p>
+    <w:p>
+      <w:pPr>
+        <w:rPr>
+          <w:sz w:val="28"/>
+          <w:szCs w:val="28"/>
+        </w:rPr>
+      </w:pPr>
+      <w:r>
+        <w:rPr>
+          <w:sz w:val="28"/>
+          <w:szCs w:val="28"/>
+        </w:rPr>
+        <w:t>Poorify vuole inserirsi nel mercato come piattaforma di streaming musicale accessibile tramite web browser. In seguito alla registrazione gratuita, gli utenti sono liberi di fruire dei contenuti presenti, riprodurre migliaia di brani, creare playlist e interagire con gli altri utenti della piattaforma. Il servizio offre inoltre l’opportunità agli artisti di condividere il proprio lavoro e accrescere la loro fanbase eseguendo l’upload degli album composti.</w:t>
+      </w:r>
+      <w:bookmarkStart w:id="4" w:name="_OBIETTIVI"/>
       <w:bookmarkEnd w:id="4"/>
-    </w:p>
-    <w:p>
-      <w:pPr>
-        <w:rPr>
-          <w:sz w:val="28"/>
-          <w:szCs w:val="28"/>
-        </w:rPr>
-      </w:pPr>
-      <w:r>
-        <w:rPr>
-          <w:sz w:val="28"/>
-          <w:szCs w:val="28"/>
-        </w:rPr>
-        <w:t>Lo streaming musicale on demand è l’ultimo di una lunga serie di modelli di business che è riuscito a imporsi nel settore multimediale, rendendo di fatto obsoleti i servizi che consentono l’acquisto digitale dei brani.</w:t>
-      </w:r>
-    </w:p>
-    <w:p>
-      <w:pPr>
-        <w:rPr>
-          <w:sz w:val="28"/>
-          <w:szCs w:val="28"/>
-        </w:rPr>
-      </w:pPr>
-      <w:r>
-        <w:rPr>
-          <w:sz w:val="28"/>
-          <w:szCs w:val="28"/>
-        </w:rPr>
-        <w:t>Questa rivoluzione ha garantito a un largo bacino di utenza un accesso virtualmente illimitato a milioni di brani a prezzi irrisori o gratuitamente. Gli utenti possono passare da una traccia all’altra con un click, portare la loro musica preferita ovunque e ascoltarla in assoluta comodità tramite il loro smartphone o da pc, senza bisogno di ulteriori dispositivi dedicati.</w:t>
-      </w:r>
-    </w:p>
-    <w:p>
-      <w:pPr>
-        <w:rPr>
-          <w:sz w:val="28"/>
-          <w:szCs w:val="28"/>
-        </w:rPr>
-      </w:pPr>
-      <w:r>
-        <w:rPr>
-          <w:sz w:val="28"/>
-          <w:szCs w:val="28"/>
-        </w:rPr>
-        <w:t>Poorify vuole inserirsi nel mercato come piattaforma di streaming musicale accessibile tramite web browser. In seguito alla registrazione gratuita, gli utenti sono liberi di fruire dei contenuti presenti, riprodurre migliaia di brani, creare playlist e interagire con gli altri utenti della piattaforma. Il servizio offre inoltre l’opportunità agli artisti di condividere il proprio lavoro e accrescere la loro fanbase eseguendo l’upload degli album composti.</w:t>
-      </w:r>
-      <w:bookmarkStart w:id="5" w:name="_OBIETTIVI"/>
-      <w:bookmarkEnd w:id="5"/>
     </w:p>
     <w:p>
       <w:pPr>
@@ -1693,11 +1691,11 @@
           <w:u w:color="000000"/>
         </w:rPr>
       </w:pPr>
-      <w:bookmarkStart w:id="6" w:name="_SCENARI"/>
-      <w:bookmarkStart w:id="7" w:name="_Toc117104234"/>
-      <w:bookmarkStart w:id="8" w:name="_Toc117104404"/>
-      <w:bookmarkStart w:id="9" w:name="_Toc117624806"/>
-      <w:bookmarkEnd w:id="6"/>
+      <w:bookmarkStart w:id="5" w:name="_SCENARI"/>
+      <w:bookmarkStart w:id="6" w:name="_Toc117104234"/>
+      <w:bookmarkStart w:id="7" w:name="_Toc117104404"/>
+      <w:bookmarkStart w:id="8" w:name="_Toc117624806"/>
+      <w:bookmarkEnd w:id="5"/>
       <w:r>
         <w:rPr>
           <w:rFonts w:ascii="Arial" w:hAnsi="Arial"/>
@@ -1719,9 +1717,9 @@
         </w:rPr>
         <w:t>. SCENARI</w:t>
       </w:r>
+      <w:bookmarkEnd w:id="6"/>
       <w:bookmarkEnd w:id="7"/>
       <w:bookmarkEnd w:id="8"/>
-      <w:bookmarkEnd w:id="9"/>
     </w:p>
     <w:p>
       <w:pPr>
@@ -1759,11 +1757,11 @@
           <w:u w:color="000000"/>
         </w:rPr>
       </w:pPr>
-      <w:bookmarkStart w:id="10" w:name="_SCENARIO_UTENTE"/>
-      <w:bookmarkStart w:id="11" w:name="_Toc117104235"/>
-      <w:bookmarkStart w:id="12" w:name="_Toc117104405"/>
-      <w:bookmarkStart w:id="13" w:name="_Toc117624807"/>
-      <w:bookmarkEnd w:id="10"/>
+      <w:bookmarkStart w:id="9" w:name="_SCENARIO_UTENTE"/>
+      <w:bookmarkStart w:id="10" w:name="_Toc117104235"/>
+      <w:bookmarkStart w:id="11" w:name="_Toc117104405"/>
+      <w:bookmarkStart w:id="12" w:name="_Toc117624807"/>
+      <w:bookmarkEnd w:id="9"/>
       <w:r>
         <w:rPr>
           <w:rFonts w:ascii="Arial" w:hAnsi="Arial"/>
@@ -1788,23 +1786,23 @@
         </w:rPr>
         <w:t>.1 SCENARIO UTENTE</w:t>
       </w:r>
+      <w:bookmarkEnd w:id="10"/>
       <w:bookmarkEnd w:id="11"/>
       <w:bookmarkEnd w:id="12"/>
+    </w:p>
+    <w:p>
+      <w:pPr>
+        <w:rPr>
+          <w:rFonts w:ascii="Calibri" w:hAnsi="Calibri" w:cs="Calibri"/>
+          <w:sz w:val="28"/>
+          <w:szCs w:val="23"/>
+        </w:rPr>
+      </w:pPr>
+      <w:bookmarkStart w:id="13" w:name="_SCENARIO_ARTISTA"/>
+      <w:bookmarkStart w:id="14" w:name="_Toc117104236"/>
+      <w:bookmarkStart w:id="15" w:name="_Toc117104406"/>
+      <w:bookmarkStart w:id="16" w:name="_Toc117624808"/>
       <w:bookmarkEnd w:id="13"/>
-    </w:p>
-    <w:p>
-      <w:pPr>
-        <w:rPr>
-          <w:rFonts w:ascii="Calibri" w:hAnsi="Calibri" w:cs="Calibri"/>
-          <w:sz w:val="28"/>
-          <w:szCs w:val="23"/>
-        </w:rPr>
-      </w:pPr>
-      <w:bookmarkStart w:id="14" w:name="_SCENARIO_ARTISTA"/>
-      <w:bookmarkStart w:id="15" w:name="_Toc117104236"/>
-      <w:bookmarkStart w:id="16" w:name="_Toc117104406"/>
-      <w:bookmarkStart w:id="17" w:name="_Toc117624808"/>
-      <w:bookmarkEnd w:id="14"/>
       <w:r>
         <w:rPr>
           <w:rFonts w:cs="Calibri"/>
@@ -2178,9 +2176,9 @@
         </w:rPr>
         <w:t>2 SCENARIO ARTISTA</w:t>
       </w:r>
+      <w:bookmarkEnd w:id="14"/>
       <w:bookmarkEnd w:id="15"/>
       <w:bookmarkEnd w:id="16"/>
-      <w:bookmarkEnd w:id="17"/>
     </w:p>
     <w:p>
       <w:pPr>
@@ -2451,11 +2449,11 @@
           <w:u w:color="000000"/>
         </w:rPr>
       </w:pPr>
-      <w:bookmarkStart w:id="18" w:name="_SCENARIO_EDITOR"/>
-      <w:bookmarkStart w:id="19" w:name="_Toc117104237"/>
-      <w:bookmarkStart w:id="20" w:name="_Toc117104407"/>
-      <w:bookmarkStart w:id="21" w:name="_Toc117624809"/>
-      <w:bookmarkEnd w:id="18"/>
+      <w:bookmarkStart w:id="17" w:name="_SCENARIO_EDITOR"/>
+      <w:bookmarkStart w:id="18" w:name="_Toc117104237"/>
+      <w:bookmarkStart w:id="19" w:name="_Toc117104407"/>
+      <w:bookmarkStart w:id="20" w:name="_Toc117624809"/>
+      <w:bookmarkEnd w:id="17"/>
       <w:r>
         <w:rPr>
           <w:rFonts w:ascii="Arial" w:hAnsi="Arial"/>
@@ -2481,9 +2479,9 @@
         </w:rPr>
         <w:t xml:space="preserve">.3 SCENARIO </w:t>
       </w:r>
+      <w:bookmarkEnd w:id="18"/>
       <w:bookmarkEnd w:id="19"/>
       <w:bookmarkEnd w:id="20"/>
-      <w:bookmarkEnd w:id="21"/>
       <w:r>
         <w:rPr>
           <w:rFonts w:ascii="Arial" w:hAnsi="Arial"/>
@@ -2494,7 +2492,7 @@
           <w:szCs w:val="28"/>
           <w:u w:color="000000"/>
         </w:rPr>
-        <w:t>AMMINISTRATORE</w:t>
+        <w:t>SUPERVISORE</w:t>
       </w:r>
     </w:p>
     <w:p>
@@ -2519,7 +2517,7 @@
           <w:sz w:val="28"/>
           <w:szCs w:val="23"/>
         </w:rPr>
-        <w:t>amministratore</w:t>
+        <w:t>supervisore</w:t>
       </w:r>
       <w:r>
         <w:rPr>
@@ -2786,11 +2784,11 @@
           <w:u w:color="000000"/>
         </w:rPr>
       </w:pPr>
-      <w:bookmarkStart w:id="22" w:name="_REQUISITI"/>
-      <w:bookmarkStart w:id="23" w:name="_Toc117104238"/>
-      <w:bookmarkStart w:id="24" w:name="_Toc117104408"/>
-      <w:bookmarkStart w:id="25" w:name="_Toc117624810"/>
-      <w:bookmarkEnd w:id="22"/>
+      <w:bookmarkStart w:id="21" w:name="_REQUISITI"/>
+      <w:bookmarkStart w:id="22" w:name="_Toc117104238"/>
+      <w:bookmarkStart w:id="23" w:name="_Toc117104408"/>
+      <w:bookmarkStart w:id="24" w:name="_Toc117624810"/>
+      <w:bookmarkEnd w:id="21"/>
       <w:r>
         <w:rPr>
           <w:rFonts w:ascii="Arial" w:hAnsi="Arial"/>
@@ -2812,9 +2810,9 @@
         </w:rPr>
         <w:t>. REQUISITI</w:t>
       </w:r>
+      <w:bookmarkEnd w:id="22"/>
       <w:bookmarkEnd w:id="23"/>
       <w:bookmarkEnd w:id="24"/>
-      <w:bookmarkEnd w:id="25"/>
     </w:p>
     <w:p>
       <w:pPr>
@@ -2853,11 +2851,11 @@
           <w:u w:color="000000"/>
         </w:rPr>
       </w:pPr>
-      <w:bookmarkStart w:id="26" w:name="_REQUISITI_FUNZIONALI"/>
-      <w:bookmarkStart w:id="27" w:name="_Toc117104239"/>
-      <w:bookmarkStart w:id="28" w:name="_Toc117104409"/>
-      <w:bookmarkStart w:id="29" w:name="_Toc117624811"/>
-      <w:bookmarkEnd w:id="26"/>
+      <w:bookmarkStart w:id="25" w:name="_REQUISITI_FUNZIONALI"/>
+      <w:bookmarkStart w:id="26" w:name="_Toc117104239"/>
+      <w:bookmarkStart w:id="27" w:name="_Toc117104409"/>
+      <w:bookmarkStart w:id="28" w:name="_Toc117624811"/>
+      <w:bookmarkEnd w:id="25"/>
       <w:r>
         <w:rPr>
           <w:rFonts w:ascii="Arial" w:hAnsi="Arial"/>
@@ -2882,9 +2880,9 @@
         </w:rPr>
         <w:t>.1 REQUISITI FUNZIONALI</w:t>
       </w:r>
+      <w:bookmarkEnd w:id="26"/>
       <w:bookmarkEnd w:id="27"/>
       <w:bookmarkEnd w:id="28"/>
-      <w:bookmarkEnd w:id="29"/>
     </w:p>
     <w:p>
       <w:pPr>
@@ -2940,7 +2938,7 @@
           <w:sz w:val="28"/>
           <w:szCs w:val="28"/>
         </w:rPr>
-        <w:t>Amministratore (D</w:t>
+        <w:t>Supervisore (D</w:t>
       </w:r>
       <w:r>
         <w:rPr>
@@ -2982,7 +2980,21 @@
           <w:sz w:val="28"/>
           <w:szCs w:val="28"/>
         </w:rPr>
-        <w:t xml:space="preserve"> Il sistema deve permette:</w:t>
+        <w:t xml:space="preserve"> Il sistema deve permette</w:t>
+      </w:r>
+      <w:r>
+        <w:rPr>
+          <w:sz w:val="28"/>
+          <w:szCs w:val="28"/>
+        </w:rPr>
+        <w:t>re</w:t>
+      </w:r>
+      <w:r>
+        <w:rPr>
+          <w:sz w:val="28"/>
+          <w:szCs w:val="28"/>
+        </w:rPr>
+        <w:t>:</w:t>
       </w:r>
     </w:p>
     <w:p>
@@ -4295,7 +4307,23 @@
           <w:sz w:val="28"/>
           <w:szCs w:val="28"/>
         </w:rPr>
-        <w:t>* Gli utenti e gli artisti non possono diffondere contenuti ritenuti offensivi sulla piattaforma. Gli amministratori provvederanno a eliminare tali contenuti o, in casi più gravi, l’account del responsabile.</w:t>
+        <w:t>* Gli utenti e gli artisti non possono diffondere contenuti ritenuti o</w:t>
+      </w:r>
+      <w:r>
+        <w:rPr>
+          <w:sz w:val="28"/>
+          <w:szCs w:val="28"/>
+        </w:rPr>
+        <w:t xml:space="preserve">ffensivi sulla piattaforma. I supervisori </w:t>
+      </w:r>
+      <w:bookmarkStart w:id="29" w:name="_GoBack"/>
+      <w:bookmarkEnd w:id="29"/>
+      <w:r>
+        <w:rPr>
+          <w:sz w:val="28"/>
+          <w:szCs w:val="28"/>
+        </w:rPr>
+        <w:t>provvederanno a eliminare tali contenuti o, in casi più gravi, l’account del responsabile.</w:t>
       </w:r>
     </w:p>
     <w:p>
@@ -10637,7 +10665,7 @@
 </file>
 
 <file path=customXml/itemProps1.xml><?xml version="1.0" encoding="utf-8"?>
-<ds:datastoreItem xmlns:ds="http://schemas.openxmlformats.org/officeDocument/2006/customXml" ds:itemID="{0F836262-8AAE-4C68-86C5-2F4962EA5581}">
+<ds:datastoreItem xmlns:ds="http://schemas.openxmlformats.org/officeDocument/2006/customXml" ds:itemID="{7BDF2940-7A6C-408E-A16E-720F626B6981}">
   <ds:schemaRefs>
     <ds:schemaRef ds:uri="http://schemas.openxmlformats.org/officeDocument/2006/bibliography"/>
   </ds:schemaRefs>

</xml_diff>